<commit_message>
finished with wk2 stuff
</commit_message>
<xml_diff>
--- a/Wk2/Activity2WriteUp.docx
+++ b/Wk2/Activity2WriteUp.docx
@@ -143,7 +143,19 @@
         <w:rPr>
           <w:rFonts w:ascii="Times New Roman" w:hAnsi="Times New Roman"/>
         </w:rPr>
-        <w:t>Jan 9, 2021</w:t>
+        <w:t xml:space="preserve">Jan </w:t>
+      </w:r>
+      <w:r>
+        <w:rPr>
+          <w:rFonts w:ascii="Times New Roman" w:hAnsi="Times New Roman"/>
+        </w:rPr>
+        <w:t>10</w:t>
+      </w:r>
+      <w:r>
+        <w:rPr>
+          <w:rFonts w:ascii="Times New Roman" w:hAnsi="Times New Roman"/>
+        </w:rPr>
+        <w:t>, 2021</w:t>
       </w:r>
       <w:r>
         <w:rPr>
@@ -177,14 +189,88 @@
         <w:jc w:val="center"/>
         <w:rPr>
           <w:rFonts w:ascii="Times New Roman" w:hAnsi="Times New Roman"/>
-        </w:rPr>
-      </w:pPr>
-      <w:r>
-        <w:rPr>
-          <w:rFonts w:ascii="Times New Roman" w:hAnsi="Times New Roman"/>
           <w:b/>
         </w:rPr>
+      </w:pPr>
+      <w:r>
+        <w:rPr>
+          <w:rFonts w:ascii="Times New Roman" w:hAnsi="Times New Roman"/>
+          <w:b/>
+        </w:rPr>
         <w:lastRenderedPageBreak/>
+        <w:t>Repository Info</w:t>
+      </w:r>
+    </w:p>
+    <w:p>
+      <w:pPr>
+        <w:spacing w:line="480" w:lineRule="auto"/>
+        <w:rPr>
+          <w:rFonts w:ascii="Times New Roman" w:hAnsi="Times New Roman"/>
+          <w:bCs/>
+        </w:rPr>
+      </w:pPr>
+      <w:r>
+        <w:rPr>
+          <w:rFonts w:ascii="Times New Roman" w:hAnsi="Times New Roman"/>
+          <w:b/>
+        </w:rPr>
+        <w:t>GitHub Repository</w:t>
+      </w:r>
+    </w:p>
+    <w:p>
+      <w:pPr>
+        <w:spacing w:line="480" w:lineRule="auto"/>
+        <w:rPr>
+          <w:rFonts w:ascii="Times New Roman" w:hAnsi="Times New Roman"/>
+          <w:bCs/>
+        </w:rPr>
+      </w:pPr>
+      <w:r>
+        <w:rPr>
+          <w:rFonts w:ascii="Times New Roman" w:hAnsi="Times New Roman"/>
+          <w:bCs/>
+        </w:rPr>
+        <w:tab/>
+        <w:t xml:space="preserve">The project is hosted at: </w:t>
+      </w:r>
+      <w:hyperlink r:id="rId16" w:history="1">
+        <w:r>
+          <w:rPr>
+            <w:rStyle w:val="Hyperlink"/>
+            <w:rFonts w:ascii="Times New Roman" w:hAnsi="Times New Roman"/>
+            <w:bCs/>
+          </w:rPr>
+          <w:t>https://github.com/DanielCender/CST-256</w:t>
+        </w:r>
+      </w:hyperlink>
+      <w:r>
+        <w:rPr>
+          <w:rFonts w:ascii="Times New Roman" w:hAnsi="Times New Roman"/>
+          <w:bCs/>
+        </w:rPr>
+        <w:t>. This assignment’s code is contained under the folder ‘activity2’.</w:t>
+      </w:r>
+      <w:r>
+        <w:rPr>
+          <w:rFonts w:ascii="Times New Roman" w:hAnsi="Times New Roman"/>
+          <w:bCs/>
+        </w:rPr>
+        <w:t xml:space="preserve"> No vendor information was pushed with the project code, so all Composer dependencies will need to be installed prior to running ‘php artisan serve’.</w:t>
+      </w:r>
+    </w:p>
+    <w:p>
+      <w:pPr>
+        <w:spacing w:line="480" w:lineRule="auto"/>
+        <w:jc w:val="center"/>
+        <w:rPr>
+          <w:rFonts w:ascii="Times New Roman" w:hAnsi="Times New Roman"/>
+        </w:rPr>
+      </w:pPr>
+      <w:r>
+        <w:rPr>
+          <w:rFonts w:ascii="Times New Roman" w:hAnsi="Times New Roman"/>
+          <w:b/>
+        </w:rPr>
         <w:t>Laravel Routes and Controllers</w:t>
       </w:r>
     </w:p>
@@ -292,7 +378,7 @@
                     <pic:cNvPicPr/>
                   </pic:nvPicPr>
                   <pic:blipFill>
-                    <a:blip r:embed="rId16">
+                    <a:blip r:embed="rId17">
                       <a:extLst>
                         <a:ext uri="{28A0092B-C50C-407E-A947-70E740481C1C}">
                           <a14:useLocalDpi xmlns:a14="http://schemas.microsoft.com/office/drawing/2010/main" val="0"/>
@@ -384,6 +470,7 @@
           <w:noProof/>
           <w:szCs w:val="24"/>
         </w:rPr>
+        <w:lastRenderedPageBreak/>
         <w:drawing>
           <wp:inline distT="0" distB="0" distL="0" distR="0" wp14:anchorId="5B82C317" wp14:editId="6D25AB5F">
             <wp:extent cx="4318000" cy="2882900"/>
@@ -400,7 +487,7 @@
                     <pic:cNvPicPr/>
                   </pic:nvPicPr>
                   <pic:blipFill>
-                    <a:blip r:embed="rId17">
+                    <a:blip r:embed="rId18">
                       <a:extLst>
                         <a:ext uri="{28A0092B-C50C-407E-A947-70E740481C1C}">
                           <a14:useLocalDpi xmlns:a14="http://schemas.microsoft.com/office/drawing/2010/main" val="0"/>
@@ -500,7 +587,7 @@
                     <pic:cNvPicPr/>
                   </pic:nvPicPr>
                   <pic:blipFill>
-                    <a:blip r:embed="rId18">
+                    <a:blip r:embed="rId19">
                       <a:extLst>
                         <a:ext uri="{28A0092B-C50C-407E-A947-70E740481C1C}">
                           <a14:useLocalDpi xmlns:a14="http://schemas.microsoft.com/office/drawing/2010/main" val="0"/>
@@ -547,7 +634,6 @@
           <w:bCs/>
           <w:szCs w:val="24"/>
         </w:rPr>
-        <w:lastRenderedPageBreak/>
         <w:t>/</w:t>
       </w:r>
       <w:proofErr w:type="spellStart"/>
@@ -586,9 +672,9 @@
           <w:szCs w:val="24"/>
         </w:rPr>
         <w:drawing>
-          <wp:inline distT="0" distB="0" distL="0" distR="0" wp14:anchorId="16B4E2F4" wp14:editId="0ECF0A60">
-            <wp:extent cx="4660900" cy="3251200"/>
-            <wp:effectExtent l="0" t="0" r="0" b="0"/>
+          <wp:inline distT="0" distB="0" distL="0" distR="0" wp14:anchorId="16B4E2F4" wp14:editId="70260AA0">
+            <wp:extent cx="3425687" cy="2389580"/>
+            <wp:effectExtent l="0" t="0" r="3810" b="0"/>
             <wp:docPr id="4" name="Picture 4" descr="Graphical user interface, text, application&#10;&#10;Description automatically generated"/>
             <wp:cNvGraphicFramePr>
               <a:graphicFrameLocks xmlns:a="http://schemas.openxmlformats.org/drawingml/2006/main" noChangeAspect="1"/>
@@ -601,7 +687,7 @@
                     <pic:cNvPicPr/>
                   </pic:nvPicPr>
                   <pic:blipFill>
-                    <a:blip r:embed="rId19">
+                    <a:blip r:embed="rId20">
                       <a:extLst>
                         <a:ext uri="{28A0092B-C50C-407E-A947-70E740481C1C}">
                           <a14:useLocalDpi xmlns:a14="http://schemas.microsoft.com/office/drawing/2010/main" val="0"/>
@@ -615,7 +701,7 @@
                   <pic:spPr>
                     <a:xfrm>
                       <a:off x="0" y="0"/>
-                      <a:ext cx="4660900" cy="3251200"/>
+                      <a:ext cx="3435758" cy="2396605"/>
                     </a:xfrm>
                     <a:prstGeom prst="rect">
                       <a:avLst/>
@@ -656,25 +742,133 @@
         <w:rPr>
           <w:rFonts w:ascii="Times New Roman" w:hAnsi="Times New Roman"/>
           <w:b/>
-        </w:rPr>
-        <w:t>(</w:t>
-      </w:r>
-      <w:proofErr w:type="spellStart"/>
-      <w:r>
+          <w:noProof/>
+        </w:rPr>
+        <w:lastRenderedPageBreak/>
+        <w:drawing>
+          <wp:inline distT="0" distB="0" distL="0" distR="0" wp14:anchorId="77FA82C4" wp14:editId="6369F1B0">
+            <wp:extent cx="3263900" cy="2451100"/>
+            <wp:effectExtent l="0" t="0" r="0" b="0"/>
+            <wp:docPr id="15" name="Picture 15" descr="Diagram&#10;&#10;Description automatically generated"/>
+            <wp:cNvGraphicFramePr>
+              <a:graphicFrameLocks xmlns:a="http://schemas.openxmlformats.org/drawingml/2006/main" noChangeAspect="1"/>
+            </wp:cNvGraphicFramePr>
+            <a:graphic xmlns:a="http://schemas.openxmlformats.org/drawingml/2006/main">
+              <a:graphicData uri="http://schemas.openxmlformats.org/drawingml/2006/picture">
+                <pic:pic xmlns:pic="http://schemas.openxmlformats.org/drawingml/2006/picture">
+                  <pic:nvPicPr>
+                    <pic:cNvPr id="15" name="Picture 15" descr="Diagram&#10;&#10;Description automatically generated"/>
+                    <pic:cNvPicPr/>
+                  </pic:nvPicPr>
+                  <pic:blipFill>
+                    <a:blip r:embed="rId21">
+                      <a:extLst>
+                        <a:ext uri="{28A0092B-C50C-407E-A947-70E740481C1C}">
+                          <a14:useLocalDpi xmlns:a14="http://schemas.microsoft.com/office/drawing/2010/main" val="0"/>
+                        </a:ext>
+                      </a:extLst>
+                    </a:blip>
+                    <a:stretch>
+                      <a:fillRect/>
+                    </a:stretch>
+                  </pic:blipFill>
+                  <pic:spPr>
+                    <a:xfrm>
+                      <a:off x="0" y="0"/>
+                      <a:ext cx="3263900" cy="2451100"/>
+                    </a:xfrm>
+                    <a:prstGeom prst="rect">
+                      <a:avLst/>
+                    </a:prstGeom>
+                  </pic:spPr>
+                </pic:pic>
+              </a:graphicData>
+            </a:graphic>
+          </wp:inline>
+        </w:drawing>
+      </w:r>
+    </w:p>
+    <w:p>
+      <w:pPr>
+        <w:spacing w:line="480" w:lineRule="auto"/>
         <w:rPr>
           <w:rFonts w:ascii="Times New Roman" w:hAnsi="Times New Roman"/>
           <w:b/>
         </w:rPr>
-        <w:t>todo</w:t>
-      </w:r>
-      <w:proofErr w:type="spellEnd"/>
+      </w:pPr>
       <w:r>
         <w:rPr>
           <w:rFonts w:ascii="Times New Roman" w:hAnsi="Times New Roman"/>
           <w:b/>
         </w:rPr>
-        <w:t>)</w:t>
-      </w:r>
+        <w:t>Logical Diagram of N-Layer Application</w:t>
+      </w:r>
+    </w:p>
+    <w:p>
+      <w:pPr>
+        <w:spacing w:line="480" w:lineRule="auto"/>
+        <w:rPr>
+          <w:rFonts w:ascii="Times New Roman" w:hAnsi="Times New Roman"/>
+          <w:b/>
+        </w:rPr>
+      </w:pPr>
+      <w:r>
+        <w:rPr>
+          <w:rFonts w:ascii="Times New Roman" w:hAnsi="Times New Roman"/>
+          <w:b/>
+          <w:noProof/>
+        </w:rPr>
+        <w:drawing>
+          <wp:inline distT="0" distB="0" distL="0" distR="0" wp14:anchorId="335C0CB4" wp14:editId="64CAC972">
+            <wp:extent cx="4876800" cy="2349500"/>
+            <wp:effectExtent l="0" t="0" r="0" b="0"/>
+            <wp:docPr id="14" name="Picture 14" descr="Diagram&#10;&#10;Description automatically generated"/>
+            <wp:cNvGraphicFramePr>
+              <a:graphicFrameLocks xmlns:a="http://schemas.openxmlformats.org/drawingml/2006/main" noChangeAspect="1"/>
+            </wp:cNvGraphicFramePr>
+            <a:graphic xmlns:a="http://schemas.openxmlformats.org/drawingml/2006/main">
+              <a:graphicData uri="http://schemas.openxmlformats.org/drawingml/2006/picture">
+                <pic:pic xmlns:pic="http://schemas.openxmlformats.org/drawingml/2006/picture">
+                  <pic:nvPicPr>
+                    <pic:cNvPr id="14" name="Picture 14" descr="Diagram&#10;&#10;Description automatically generated"/>
+                    <pic:cNvPicPr/>
+                  </pic:nvPicPr>
+                  <pic:blipFill>
+                    <a:blip r:embed="rId22">
+                      <a:extLst>
+                        <a:ext uri="{28A0092B-C50C-407E-A947-70E740481C1C}">
+                          <a14:useLocalDpi xmlns:a14="http://schemas.microsoft.com/office/drawing/2010/main" val="0"/>
+                        </a:ext>
+                      </a:extLst>
+                    </a:blip>
+                    <a:stretch>
+                      <a:fillRect/>
+                    </a:stretch>
+                  </pic:blipFill>
+                  <pic:spPr>
+                    <a:xfrm>
+                      <a:off x="0" y="0"/>
+                      <a:ext cx="4876800" cy="2349500"/>
+                    </a:xfrm>
+                    <a:prstGeom prst="rect">
+                      <a:avLst/>
+                    </a:prstGeom>
+                  </pic:spPr>
+                </pic:pic>
+              </a:graphicData>
+            </a:graphic>
+          </wp:inline>
+        </w:drawing>
+      </w:r>
+    </w:p>
+    <w:p>
+      <w:pPr>
+        <w:spacing w:line="480" w:lineRule="auto"/>
+        <w:rPr>
+          <w:rFonts w:ascii="Times New Roman" w:hAnsi="Times New Roman"/>
+          <w:b/>
+        </w:rPr>
+      </w:pPr>
     </w:p>
     <w:p>
       <w:pPr>
@@ -750,6 +944,7 @@
           <w:rFonts w:ascii="Times New Roman" w:hAnsi="Times New Roman"/>
           <w:noProof/>
         </w:rPr>
+        <w:lastRenderedPageBreak/>
         <w:drawing>
           <wp:inline distT="0" distB="0" distL="0" distR="0" wp14:anchorId="6E8CCF42" wp14:editId="0DB55EEB">
             <wp:extent cx="2696817" cy="2089201"/>
@@ -766,7 +961,7 @@
                     <pic:cNvPicPr/>
                   </pic:nvPicPr>
                   <pic:blipFill>
-                    <a:blip r:embed="rId20">
+                    <a:blip r:embed="rId23">
                       <a:extLst>
                         <a:ext uri="{28A0092B-C50C-407E-A947-70E740481C1C}">
                           <a14:useLocalDpi xmlns:a14="http://schemas.microsoft.com/office/drawing/2010/main" val="0"/>
@@ -832,7 +1027,6 @@
           <w:noProof/>
           <w:szCs w:val="24"/>
         </w:rPr>
-        <w:lastRenderedPageBreak/>
         <w:drawing>
           <wp:inline distT="0" distB="0" distL="0" distR="0" wp14:anchorId="4A57360C" wp14:editId="1BBB7D8F">
             <wp:extent cx="3213652" cy="2489588"/>
@@ -849,7 +1043,7 @@
                     <pic:cNvPicPr/>
                   </pic:nvPicPr>
                   <pic:blipFill>
-                    <a:blip r:embed="rId20">
+                    <a:blip r:embed="rId23">
                       <a:extLst>
                         <a:ext uri="{28A0092B-C50C-407E-A947-70E740481C1C}">
                           <a14:useLocalDpi xmlns:a14="http://schemas.microsoft.com/office/drawing/2010/main" val="0"/>
@@ -908,7 +1102,7 @@
                     <pic:cNvPicPr/>
                   </pic:nvPicPr>
                   <pic:blipFill>
-                    <a:blip r:embed="rId21">
+                    <a:blip r:embed="rId24">
                       <a:extLst>
                         <a:ext uri="{28A0092B-C50C-407E-A947-70E740481C1C}">
                           <a14:useLocalDpi xmlns:a14="http://schemas.microsoft.com/office/drawing/2010/main" val="0"/>
@@ -973,6 +1167,7 @@
           <w:noProof/>
           <w:szCs w:val="24"/>
         </w:rPr>
+        <w:lastRenderedPageBreak/>
         <w:drawing>
           <wp:inline distT="0" distB="0" distL="0" distR="0" wp14:anchorId="659A029A" wp14:editId="44E82EE3">
             <wp:extent cx="2222500" cy="1498600"/>
@@ -989,7 +1184,7 @@
                     <pic:cNvPicPr/>
                   </pic:nvPicPr>
                   <pic:blipFill>
-                    <a:blip r:embed="rId22">
+                    <a:blip r:embed="rId25">
                       <a:extLst>
                         <a:ext uri="{28A0092B-C50C-407E-A947-70E740481C1C}">
                           <a14:useLocalDpi xmlns:a14="http://schemas.microsoft.com/office/drawing/2010/main" val="0"/>
@@ -1036,7 +1231,7 @@
           <wp:inline distT="0" distB="0" distL="0" distR="0" wp14:anchorId="48347253" wp14:editId="2E3C0A2B">
             <wp:extent cx="2463800" cy="1536700"/>
             <wp:effectExtent l="0" t="0" r="0" b="0"/>
-            <wp:docPr id="9" name="Picture 9"/>
+            <wp:docPr id="9" name="Picture 9" descr="Graphical user interface, text, application&#10;&#10;Description automatically generated"/>
             <wp:cNvGraphicFramePr>
               <a:graphicFrameLocks xmlns:a="http://schemas.openxmlformats.org/drawingml/2006/main" noChangeAspect="1"/>
             </wp:cNvGraphicFramePr>
@@ -1044,11 +1239,11 @@
               <a:graphicData uri="http://schemas.openxmlformats.org/drawingml/2006/picture">
                 <pic:pic xmlns:pic="http://schemas.openxmlformats.org/drawingml/2006/picture">
                   <pic:nvPicPr>
-                    <pic:cNvPr id="9" name="Picture 9"/>
+                    <pic:cNvPr id="9" name="Picture 9" descr="Graphical user interface, text, application&#10;&#10;Description automatically generated"/>
                     <pic:cNvPicPr/>
                   </pic:nvPicPr>
                   <pic:blipFill>
-                    <a:blip r:embed="rId23">
+                    <a:blip r:embed="rId26">
                       <a:extLst>
                         <a:ext uri="{28A0092B-C50C-407E-A947-70E740481C1C}">
                           <a14:useLocalDpi xmlns:a14="http://schemas.microsoft.com/office/drawing/2010/main" val="0"/>
@@ -1078,168 +1273,377 @@
     <w:p>
       <w:pPr>
         <w:pStyle w:val="BodyText2"/>
-        <w:rPr>
-          <w:rFonts w:ascii="Times New Roman" w:hAnsi="Times New Roman"/>
-        </w:rPr>
-      </w:pPr>
-      <w:r>
-        <w:rPr>
-          <w:rFonts w:ascii="Times New Roman" w:hAnsi="Times New Roman"/>
+        <w:jc w:val="center"/>
+        <w:rPr>
+          <w:rFonts w:ascii="Times New Roman" w:hAnsi="Times New Roman"/>
+        </w:rPr>
+      </w:pPr>
+    </w:p>
+    <w:p>
+      <w:pPr>
+        <w:pStyle w:val="BodyText2"/>
+        <w:jc w:val="center"/>
+        <w:rPr>
+          <w:rFonts w:ascii="Times New Roman" w:hAnsi="Times New Roman"/>
+          <w:b/>
+          <w:bCs/>
+        </w:rPr>
+      </w:pPr>
+      <w:r>
+        <w:rPr>
+          <w:rFonts w:ascii="Times New Roman" w:hAnsi="Times New Roman"/>
+          <w:b/>
+          <w:bCs/>
+        </w:rPr>
+        <w:t>Laravel Blade Templates</w:t>
+      </w:r>
+    </w:p>
+    <w:p>
+      <w:pPr>
+        <w:pStyle w:val="BodyText2"/>
+        <w:ind w:firstLine="0"/>
+        <w:rPr>
+          <w:rFonts w:ascii="Times New Roman" w:hAnsi="Times New Roman"/>
+          <w:b/>
+          <w:bCs/>
+        </w:rPr>
+      </w:pPr>
+      <w:r>
+        <w:rPr>
+          <w:rFonts w:ascii="Times New Roman" w:hAnsi="Times New Roman"/>
+          <w:b/>
+          <w:bCs/>
+        </w:rPr>
+        <w:t>Screenshots</w:t>
+      </w:r>
+    </w:p>
+    <w:p>
+      <w:pPr>
+        <w:pStyle w:val="ListParagraph"/>
+        <w:numPr>
+          <w:ilvl w:val="0"/>
+          <w:numId w:val="7"/>
+        </w:numPr>
+        <w:spacing w:after="120" w:line="480" w:lineRule="auto"/>
+        <w:rPr>
+          <w:rFonts w:ascii="Times New Roman" w:hAnsi="Times New Roman"/>
+          <w:bCs/>
+          <w:szCs w:val="24"/>
+        </w:rPr>
+      </w:pPr>
+      <w:r>
+        <w:rPr>
+          <w:rFonts w:ascii="Times New Roman" w:hAnsi="Times New Roman"/>
+          <w:bCs/>
+          <w:szCs w:val="24"/>
+        </w:rPr>
+        <w:t>Login Form using Template (with no header and footer)</w:t>
+      </w:r>
+    </w:p>
+    <w:p>
+      <w:pPr>
+        <w:spacing w:after="120" w:line="480" w:lineRule="auto"/>
+        <w:rPr>
+          <w:rFonts w:ascii="Times New Roman" w:hAnsi="Times New Roman"/>
+          <w:bCs/>
+          <w:szCs w:val="24"/>
+        </w:rPr>
+      </w:pPr>
+      <w:r>
+        <w:rPr>
+          <w:rFonts w:ascii="Times New Roman" w:hAnsi="Times New Roman"/>
+          <w:bCs/>
+          <w:noProof/>
+          <w:szCs w:val="24"/>
+        </w:rPr>
+        <w:drawing>
+          <wp:inline distT="0" distB="0" distL="0" distR="0" wp14:anchorId="53648F05" wp14:editId="3DD2F6E7">
+            <wp:extent cx="5943600" cy="1417955"/>
+            <wp:effectExtent l="0" t="0" r="0" b="4445"/>
+            <wp:docPr id="10" name="Picture 10" descr="Graphical user interface, application&#10;&#10;Description automatically generated"/>
+            <wp:cNvGraphicFramePr>
+              <a:graphicFrameLocks xmlns:a="http://schemas.openxmlformats.org/drawingml/2006/main" noChangeAspect="1"/>
+            </wp:cNvGraphicFramePr>
+            <a:graphic xmlns:a="http://schemas.openxmlformats.org/drawingml/2006/main">
+              <a:graphicData uri="http://schemas.openxmlformats.org/drawingml/2006/picture">
+                <pic:pic xmlns:pic="http://schemas.openxmlformats.org/drawingml/2006/picture">
+                  <pic:nvPicPr>
+                    <pic:cNvPr id="10" name="Picture 10" descr="Graphical user interface, application&#10;&#10;Description automatically generated"/>
+                    <pic:cNvPicPr/>
+                  </pic:nvPicPr>
+                  <pic:blipFill>
+                    <a:blip r:embed="rId27">
+                      <a:extLst>
+                        <a:ext uri="{28A0092B-C50C-407E-A947-70E740481C1C}">
+                          <a14:useLocalDpi xmlns:a14="http://schemas.microsoft.com/office/drawing/2010/main" val="0"/>
+                        </a:ext>
+                      </a:extLst>
+                    </a:blip>
+                    <a:stretch>
+                      <a:fillRect/>
+                    </a:stretch>
+                  </pic:blipFill>
+                  <pic:spPr>
+                    <a:xfrm>
+                      <a:off x="0" y="0"/>
+                      <a:ext cx="5943600" cy="1417955"/>
+                    </a:xfrm>
+                    <a:prstGeom prst="rect">
+                      <a:avLst/>
+                    </a:prstGeom>
+                  </pic:spPr>
+                </pic:pic>
+              </a:graphicData>
+            </a:graphic>
+          </wp:inline>
+        </w:drawing>
+      </w:r>
+    </w:p>
+    <w:p>
+      <w:pPr>
+        <w:pStyle w:val="ListParagraph"/>
+        <w:numPr>
+          <w:ilvl w:val="0"/>
+          <w:numId w:val="7"/>
+        </w:numPr>
+        <w:spacing w:after="120" w:line="480" w:lineRule="auto"/>
+        <w:rPr>
+          <w:rFonts w:ascii="Times New Roman" w:hAnsi="Times New Roman"/>
+          <w:bCs/>
+          <w:szCs w:val="24"/>
+        </w:rPr>
+      </w:pPr>
+      <w:r>
+        <w:rPr>
+          <w:rFonts w:ascii="Times New Roman" w:hAnsi="Times New Roman"/>
+          <w:bCs/>
+          <w:szCs w:val="24"/>
+        </w:rPr>
+        <w:t>Login Form using Template (with header and footer)</w:t>
+      </w:r>
+    </w:p>
+    <w:p>
+      <w:pPr>
+        <w:spacing w:after="120" w:line="480" w:lineRule="auto"/>
+        <w:rPr>
+          <w:rFonts w:ascii="Times New Roman" w:hAnsi="Times New Roman"/>
+          <w:bCs/>
+          <w:szCs w:val="24"/>
+        </w:rPr>
+      </w:pPr>
+      <w:r>
+        <w:rPr>
+          <w:rFonts w:ascii="Times New Roman" w:hAnsi="Times New Roman"/>
+          <w:bCs/>
+          <w:noProof/>
+          <w:szCs w:val="24"/>
         </w:rPr>
         <w:lastRenderedPageBreak/>
-        <w:t>In addition to spacing, APA style includes a special way of citing resource articles.</w:t>
-      </w:r>
-      <w:r>
-        <w:rPr>
-          <w:rFonts w:ascii="Times New Roman" w:hAnsi="Times New Roman"/>
-        </w:rPr>
-        <w:t xml:space="preserve"> </w:t>
-      </w:r>
-      <w:r>
-        <w:rPr>
-          <w:rFonts w:ascii="Times New Roman" w:hAnsi="Times New Roman"/>
-        </w:rPr>
-        <w:t>See the APA manual for specifics regarding in-text citations.</w:t>
-      </w:r>
-      <w:r>
-        <w:rPr>
-          <w:rFonts w:ascii="Times New Roman" w:hAnsi="Times New Roman"/>
-        </w:rPr>
-        <w:t xml:space="preserve"> </w:t>
-      </w:r>
-      <w:r>
-        <w:rPr>
-          <w:rFonts w:ascii="Times New Roman" w:hAnsi="Times New Roman"/>
-        </w:rPr>
-        <w:t>The APA manual also discusses the desired tone of writing, grammar, punctuation, formatting for numbers, and a variety of other important topics.</w:t>
-      </w:r>
-      <w:r>
-        <w:rPr>
-          <w:rFonts w:ascii="Times New Roman" w:hAnsi="Times New Roman"/>
-        </w:rPr>
-        <w:t xml:space="preserve"> </w:t>
-      </w:r>
-      <w:r>
-        <w:rPr>
-          <w:rFonts w:ascii="Times New Roman" w:hAnsi="Times New Roman"/>
-        </w:rPr>
-        <w:t>Although the APA style rules are used in this template, the purpose of the template is only to demonstrate spacing and the general parts of the paper.</w:t>
-      </w:r>
-      <w:r>
-        <w:rPr>
-          <w:rFonts w:ascii="Times New Roman" w:hAnsi="Times New Roman"/>
-        </w:rPr>
-        <w:t xml:space="preserve"> </w:t>
-      </w:r>
-      <w:r>
-        <w:rPr>
-          <w:rFonts w:ascii="Times New Roman" w:hAnsi="Times New Roman"/>
-        </w:rPr>
-        <w:t>The student will need to refer to the APA manual for other format directions. GCU has prepared an APA Style Guide available in the Student Writing Center for additional help in correctly formatting according to APA style.</w:t>
-      </w:r>
-      <w:r>
-        <w:rPr>
-          <w:rFonts w:ascii="Times New Roman" w:hAnsi="Times New Roman"/>
-        </w:rPr>
-        <w:t xml:space="preserve"> </w:t>
-      </w:r>
-    </w:p>
-    <w:p>
-      <w:pPr>
-        <w:pStyle w:val="BodyText2"/>
-        <w:rPr>
-          <w:rFonts w:ascii="Times New Roman" w:hAnsi="Times New Roman"/>
-        </w:rPr>
-      </w:pPr>
-      <w:r>
-        <w:rPr>
-          <w:rFonts w:ascii="Times New Roman" w:hAnsi="Times New Roman"/>
-        </w:rPr>
-        <w:t>The reference list should appear at the end of a paper</w:t>
-      </w:r>
-      <w:r>
-        <w:rPr>
-          <w:rFonts w:ascii="Times New Roman" w:hAnsi="Times New Roman"/>
-        </w:rPr>
-        <w:t xml:space="preserve"> (see the next page)</w:t>
-      </w:r>
-      <w:r>
-        <w:rPr>
-          <w:rFonts w:ascii="Times New Roman" w:hAnsi="Times New Roman"/>
-        </w:rPr>
-        <w:t>.</w:t>
-      </w:r>
-      <w:r>
-        <w:rPr>
-          <w:rFonts w:ascii="Times New Roman" w:hAnsi="Times New Roman"/>
-        </w:rPr>
-        <w:t xml:space="preserve"> </w:t>
-      </w:r>
-      <w:r>
-        <w:rPr>
-          <w:rFonts w:ascii="Times New Roman" w:hAnsi="Times New Roman"/>
-        </w:rPr>
-        <w:t>It provides the information necessary for a reader to locate and retrieve any source you cite in the body of the paper.</w:t>
-      </w:r>
-      <w:r>
-        <w:rPr>
-          <w:rFonts w:ascii="Times New Roman" w:hAnsi="Times New Roman"/>
-        </w:rPr>
-        <w:t xml:space="preserve"> </w:t>
-      </w:r>
-      <w:r>
-        <w:rPr>
-          <w:rFonts w:ascii="Times New Roman" w:hAnsi="Times New Roman"/>
-        </w:rPr>
-        <w:t>Each source you cite in the paper must appear in your reference list; likewise, each entry in the reference list must be cited in your text.</w:t>
-      </w:r>
-      <w:r>
-        <w:rPr>
-          <w:rFonts w:ascii="Times New Roman" w:hAnsi="Times New Roman"/>
-        </w:rPr>
-        <w:t xml:space="preserve"> </w:t>
-      </w:r>
-      <w:r>
-        <w:rPr>
-          <w:rFonts w:ascii="Times New Roman" w:hAnsi="Times New Roman"/>
-        </w:rPr>
-        <w:t xml:space="preserve">A sample reference page is included below; </w:t>
-      </w:r>
-      <w:r>
-        <w:rPr>
-          <w:rFonts w:ascii="Times New Roman" w:hAnsi="Times New Roman"/>
-        </w:rPr>
-        <w:t>this page includes examples of how to format different reference types (e.g., books, journal articles, information from a website)</w:t>
-      </w:r>
-      <w:r>
-        <w:rPr>
-          <w:rFonts w:ascii="Times New Roman" w:hAnsi="Times New Roman"/>
-        </w:rPr>
-        <w:t>.</w:t>
-      </w:r>
-      <w:r>
-        <w:rPr>
-          <w:rFonts w:ascii="Times New Roman" w:hAnsi="Times New Roman"/>
-        </w:rPr>
-        <w:t xml:space="preserve"> </w:t>
-      </w:r>
-      <w:r>
-        <w:rPr>
-          <w:rFonts w:ascii="Times New Roman" w:hAnsi="Times New Roman"/>
-        </w:rPr>
-        <w:t xml:space="preserve">The examples on the following page include </w:t>
-      </w:r>
-      <w:r>
-        <w:rPr>
-          <w:rFonts w:ascii="Times New Roman" w:hAnsi="Times New Roman"/>
-        </w:rPr>
-        <w:t>e</w:t>
-      </w:r>
-      <w:r>
-        <w:rPr>
-          <w:rFonts w:ascii="Times New Roman" w:hAnsi="Times New Roman"/>
-        </w:rPr>
-        <w:t>xamples taken directly from the APA manual.</w:t>
+        <w:drawing>
+          <wp:inline distT="0" distB="0" distL="0" distR="0" wp14:anchorId="0C896A2D" wp14:editId="1B299A9D">
+            <wp:extent cx="5943600" cy="1844675"/>
+            <wp:effectExtent l="0" t="0" r="0" b="0"/>
+            <wp:docPr id="11" name="Picture 11" descr="Graphical user interface, application, website&#10;&#10;Description automatically generated"/>
+            <wp:cNvGraphicFramePr>
+              <a:graphicFrameLocks xmlns:a="http://schemas.openxmlformats.org/drawingml/2006/main" noChangeAspect="1"/>
+            </wp:cNvGraphicFramePr>
+            <a:graphic xmlns:a="http://schemas.openxmlformats.org/drawingml/2006/main">
+              <a:graphicData uri="http://schemas.openxmlformats.org/drawingml/2006/picture">
+                <pic:pic xmlns:pic="http://schemas.openxmlformats.org/drawingml/2006/picture">
+                  <pic:nvPicPr>
+                    <pic:cNvPr id="11" name="Picture 11" descr="Graphical user interface, application, website&#10;&#10;Description automatically generated"/>
+                    <pic:cNvPicPr/>
+                  </pic:nvPicPr>
+                  <pic:blipFill>
+                    <a:blip r:embed="rId28">
+                      <a:extLst>
+                        <a:ext uri="{28A0092B-C50C-407E-A947-70E740481C1C}">
+                          <a14:useLocalDpi xmlns:a14="http://schemas.microsoft.com/office/drawing/2010/main" val="0"/>
+                        </a:ext>
+                      </a:extLst>
+                    </a:blip>
+                    <a:stretch>
+                      <a:fillRect/>
+                    </a:stretch>
+                  </pic:blipFill>
+                  <pic:spPr>
+                    <a:xfrm>
+                      <a:off x="0" y="0"/>
+                      <a:ext cx="5943600" cy="1844675"/>
+                    </a:xfrm>
+                    <a:prstGeom prst="rect">
+                      <a:avLst/>
+                    </a:prstGeom>
+                  </pic:spPr>
+                </pic:pic>
+              </a:graphicData>
+            </a:graphic>
+          </wp:inline>
+        </w:drawing>
+      </w:r>
+    </w:p>
+    <w:p>
+      <w:pPr>
+        <w:pStyle w:val="ListParagraph"/>
+        <w:numPr>
+          <w:ilvl w:val="0"/>
+          <w:numId w:val="7"/>
+        </w:numPr>
+        <w:spacing w:after="120" w:line="480" w:lineRule="auto"/>
+        <w:rPr>
+          <w:rFonts w:ascii="Times New Roman" w:hAnsi="Times New Roman"/>
+          <w:bCs/>
+          <w:szCs w:val="24"/>
+        </w:rPr>
+      </w:pPr>
+      <w:r>
+        <w:rPr>
+          <w:rFonts w:ascii="Times New Roman" w:hAnsi="Times New Roman"/>
+          <w:bCs/>
+          <w:szCs w:val="24"/>
+        </w:rPr>
+        <w:t>Login Response for user named 'mark' and a user not named 'mark'</w:t>
+      </w:r>
+    </w:p>
+    <w:p>
+      <w:pPr>
+        <w:spacing w:after="120" w:line="480" w:lineRule="auto"/>
+        <w:rPr>
+          <w:rFonts w:ascii="Times New Roman" w:hAnsi="Times New Roman"/>
+          <w:bCs/>
+          <w:szCs w:val="24"/>
+        </w:rPr>
+      </w:pPr>
+      <w:r>
+        <w:rPr>
+          <w:rFonts w:ascii="Times New Roman" w:hAnsi="Times New Roman"/>
+          <w:bCs/>
+          <w:noProof/>
+          <w:szCs w:val="24"/>
+        </w:rPr>
+        <w:drawing>
+          <wp:inline distT="0" distB="0" distL="0" distR="0" wp14:anchorId="7207091A" wp14:editId="361A1DAF">
+            <wp:extent cx="2768600" cy="1346200"/>
+            <wp:effectExtent l="0" t="0" r="0" b="0"/>
+            <wp:docPr id="13" name="Picture 13" descr="Graphical user interface, text, application, email&#10;&#10;Description automatically generated"/>
+            <wp:cNvGraphicFramePr>
+              <a:graphicFrameLocks xmlns:a="http://schemas.openxmlformats.org/drawingml/2006/main" noChangeAspect="1"/>
+            </wp:cNvGraphicFramePr>
+            <a:graphic xmlns:a="http://schemas.openxmlformats.org/drawingml/2006/main">
+              <a:graphicData uri="http://schemas.openxmlformats.org/drawingml/2006/picture">
+                <pic:pic xmlns:pic="http://schemas.openxmlformats.org/drawingml/2006/picture">
+                  <pic:nvPicPr>
+                    <pic:cNvPr id="13" name="Picture 13" descr="Graphical user interface, text, application, email&#10;&#10;Description automatically generated"/>
+                    <pic:cNvPicPr/>
+                  </pic:nvPicPr>
+                  <pic:blipFill>
+                    <a:blip r:embed="rId29">
+                      <a:extLst>
+                        <a:ext uri="{28A0092B-C50C-407E-A947-70E740481C1C}">
+                          <a14:useLocalDpi xmlns:a14="http://schemas.microsoft.com/office/drawing/2010/main" val="0"/>
+                        </a:ext>
+                      </a:extLst>
+                    </a:blip>
+                    <a:stretch>
+                      <a:fillRect/>
+                    </a:stretch>
+                  </pic:blipFill>
+                  <pic:spPr>
+                    <a:xfrm>
+                      <a:off x="0" y="0"/>
+                      <a:ext cx="2768600" cy="1346200"/>
+                    </a:xfrm>
+                    <a:prstGeom prst="rect">
+                      <a:avLst/>
+                    </a:prstGeom>
+                  </pic:spPr>
+                </pic:pic>
+              </a:graphicData>
+            </a:graphic>
+          </wp:inline>
+        </w:drawing>
+      </w:r>
+    </w:p>
+    <w:p>
+      <w:pPr>
+        <w:spacing w:after="120"/>
+        <w:rPr>
+          <w:rFonts w:ascii="Times New Roman" w:hAnsi="Times New Roman"/>
+          <w:bCs/>
+          <w:szCs w:val="24"/>
+        </w:rPr>
+      </w:pPr>
+      <w:r>
+        <w:rPr>
+          <w:rFonts w:ascii="Times New Roman" w:hAnsi="Times New Roman"/>
+          <w:bCs/>
+          <w:noProof/>
+          <w:szCs w:val="24"/>
+        </w:rPr>
+        <w:drawing>
+          <wp:inline distT="0" distB="0" distL="0" distR="0" wp14:anchorId="49C951C0" wp14:editId="24E51819">
+            <wp:extent cx="2603500" cy="1155700"/>
+            <wp:effectExtent l="0" t="0" r="0" b="0"/>
+            <wp:docPr id="12" name="Picture 12" descr="Graphical user interface, text, application, email&#10;&#10;Description automatically generated"/>
+            <wp:cNvGraphicFramePr>
+              <a:graphicFrameLocks xmlns:a="http://schemas.openxmlformats.org/drawingml/2006/main" noChangeAspect="1"/>
+            </wp:cNvGraphicFramePr>
+            <a:graphic xmlns:a="http://schemas.openxmlformats.org/drawingml/2006/main">
+              <a:graphicData uri="http://schemas.openxmlformats.org/drawingml/2006/picture">
+                <pic:pic xmlns:pic="http://schemas.openxmlformats.org/drawingml/2006/picture">
+                  <pic:nvPicPr>
+                    <pic:cNvPr id="12" name="Picture 12" descr="Graphical user interface, text, application, email&#10;&#10;Description automatically generated"/>
+                    <pic:cNvPicPr/>
+                  </pic:nvPicPr>
+                  <pic:blipFill>
+                    <a:blip r:embed="rId30">
+                      <a:extLst>
+                        <a:ext uri="{28A0092B-C50C-407E-A947-70E740481C1C}">
+                          <a14:useLocalDpi xmlns:a14="http://schemas.microsoft.com/office/drawing/2010/main" val="0"/>
+                        </a:ext>
+                      </a:extLst>
+                    </a:blip>
+                    <a:stretch>
+                      <a:fillRect/>
+                    </a:stretch>
+                  </pic:blipFill>
+                  <pic:spPr>
+                    <a:xfrm>
+                      <a:off x="0" y="0"/>
+                      <a:ext cx="2603500" cy="1155700"/>
+                    </a:xfrm>
+                    <a:prstGeom prst="rect">
+                      <a:avLst/>
+                    </a:prstGeom>
+                  </pic:spPr>
+                </pic:pic>
+              </a:graphicData>
+            </a:graphic>
+          </wp:inline>
+        </w:drawing>
+      </w:r>
+    </w:p>
+    <w:p>
+      <w:pPr>
+        <w:spacing w:after="120"/>
+        <w:rPr>
+          <w:rFonts w:ascii="Times New Roman" w:hAnsi="Times New Roman"/>
+          <w:bCs/>
+          <w:szCs w:val="24"/>
+        </w:rPr>
+      </w:pPr>
+    </w:p>
+    <w:p>
+      <w:pPr>
+        <w:rPr>
+          <w:rFonts w:ascii="Times New Roman" w:hAnsi="Times New Roman"/>
+        </w:rPr>
+      </w:pPr>
+      <w:r>
+        <w:rPr>
+          <w:rFonts w:ascii="Times New Roman" w:hAnsi="Times New Roman"/>
+        </w:rPr>
+        <w:br w:type="page"/>
       </w:r>
     </w:p>
     <w:p>
@@ -1255,161 +1659,12 @@
         <w:rPr>
           <w:rFonts w:ascii="Times New Roman" w:hAnsi="Times New Roman"/>
         </w:rPr>
-        <w:br w:type="page"/>
-      </w:r>
-      <w:r>
-        <w:rPr>
-          <w:rFonts w:ascii="Times New Roman" w:hAnsi="Times New Roman"/>
-        </w:rPr>
         <w:lastRenderedPageBreak/>
         <w:t>References</w:t>
       </w:r>
     </w:p>
     <w:p>
       <w:pPr>
-        <w:pStyle w:val="BodyText2"/>
-        <w:ind w:left="720" w:hanging="720"/>
-        <w:rPr>
-          <w:rFonts w:ascii="Times New Roman" w:hAnsi="Times New Roman"/>
-        </w:rPr>
-      </w:pPr>
-      <w:r>
-        <w:rPr>
-          <w:rFonts w:ascii="Times New Roman" w:hAnsi="Times New Roman"/>
-        </w:rPr>
-        <w:t>American Psychological Association. (20</w:t>
-      </w:r>
-      <w:r>
-        <w:rPr>
-          <w:rFonts w:ascii="Times New Roman" w:hAnsi="Times New Roman"/>
-        </w:rPr>
-        <w:t>10</w:t>
-      </w:r>
-      <w:r>
-        <w:rPr>
-          <w:rFonts w:ascii="Times New Roman" w:hAnsi="Times New Roman"/>
-        </w:rPr>
-        <w:t xml:space="preserve">). </w:t>
-      </w:r>
-      <w:r>
-        <w:rPr>
-          <w:rFonts w:ascii="Times New Roman" w:hAnsi="Times New Roman"/>
-          <w:i/>
-        </w:rPr>
-        <w:t>Publication manual of the American Psychological Association</w:t>
-      </w:r>
-      <w:r>
-        <w:rPr>
-          <w:rFonts w:ascii="Times New Roman" w:hAnsi="Times New Roman"/>
-        </w:rPr>
-        <w:t xml:space="preserve"> (6th ed.). Washington, DC: Author.</w:t>
-      </w:r>
-    </w:p>
-    <w:p>
-      <w:pPr>
-        <w:pStyle w:val="GrandCanyonReference"/>
-        <w:spacing w:after="0" w:line="480" w:lineRule="auto"/>
-        <w:ind w:left="720" w:hanging="720"/>
-      </w:pPr>
-      <w:proofErr w:type="spellStart"/>
-      <w:r>
-        <w:t>Daresh</w:t>
-      </w:r>
-      <w:proofErr w:type="spellEnd"/>
-      <w:r>
-        <w:t xml:space="preserve">, J. C. (2004). </w:t>
-      </w:r>
-      <w:r>
-        <w:rPr>
-          <w:i/>
-        </w:rPr>
-        <w:t>Beginning the assistant principalship: A practical guide for</w:t>
-      </w:r>
-      <w:r>
-        <w:rPr>
-          <w:i/>
-        </w:rPr>
-        <w:t xml:space="preserve"> </w:t>
-      </w:r>
-      <w:r>
-        <w:rPr>
-          <w:i/>
-        </w:rPr>
-        <w:t>new school administrators</w:t>
-      </w:r>
-      <w:r>
-        <w:t>.</w:t>
-      </w:r>
-      <w:r>
-        <w:t xml:space="preserve"> Thousand Oaks, CA: Corwin.</w:t>
-      </w:r>
-    </w:p>
-    <w:p>
-      <w:pPr>
-        <w:pStyle w:val="GrandCanyonReference"/>
-        <w:spacing w:after="0" w:line="480" w:lineRule="auto"/>
-        <w:ind w:left="720" w:hanging="720"/>
-      </w:pPr>
-      <w:r>
-        <w:t>Herbst-</w:t>
-      </w:r>
-      <w:proofErr w:type="spellStart"/>
-      <w:r>
-        <w:t>Damm</w:t>
-      </w:r>
-      <w:proofErr w:type="spellEnd"/>
-      <w:r>
-        <w:t xml:space="preserve">, K. L., &amp; Kulik, J. A. (2005). Volunteer support, marital status, and the survival times of terminally ill patients. </w:t>
-      </w:r>
-      <w:r>
-        <w:rPr>
-          <w:i/>
-        </w:rPr>
-        <w:t>Health Psychology</w:t>
-      </w:r>
-      <w:r>
-        <w:t xml:space="preserve">, </w:t>
-      </w:r>
-      <w:r>
-        <w:rPr>
-          <w:i/>
-        </w:rPr>
-        <w:t>24</w:t>
-      </w:r>
-      <w:r>
-        <w:t>, 225-229. doi:10.1037/0278-6133.24.2.225</w:t>
-      </w:r>
-    </w:p>
-    <w:p>
-      <w:pPr>
-        <w:pStyle w:val="GrandCanyonReference"/>
-        <w:spacing w:after="0" w:line="480" w:lineRule="auto"/>
-        <w:ind w:left="720" w:hanging="720"/>
-      </w:pPr>
-      <w:r>
-        <w:t xml:space="preserve">U.S. Department of Health and Human Services, National Institutes of Health, National Heart, Lung, and Blood Institute. (2003). </w:t>
-      </w:r>
-      <w:r>
-        <w:rPr>
-          <w:i/>
-        </w:rPr>
-        <w:t>Managing asthma: A guide for schools</w:t>
-      </w:r>
-      <w:r>
-        <w:t xml:space="preserve"> (NIH Publication No. 02-2650). Retrieved from </w:t>
-      </w:r>
-      <w:r>
-        <w:t>http://www.nhlbi.nih.gov/</w:t>
-      </w:r>
-      <w:r>
-        <w:br/>
-      </w:r>
-      <w:r>
-        <w:t>health/prof/asthma/asth_sch.pdf</w:t>
-      </w:r>
-    </w:p>
-    <w:p>
-      <w:pPr>
         <w:pStyle w:val="GrandCanyonReference"/>
         <w:ind w:left="0"/>
       </w:pPr>
@@ -1424,7 +1679,7 @@
       </w:pPr>
     </w:p>
     <w:sectPr>
-      <w:headerReference w:type="default" r:id="rId24"/>
+      <w:headerReference w:type="default" r:id="rId31"/>
       <w:pgSz w:w="12240" w:h="15840" w:code="1"/>
       <w:pgMar w:top="1440" w:right="1440" w:bottom="1440" w:left="1440" w:header="720" w:footer="720" w:gutter="0"/>
       <w:pgNumType w:start="2"/>
@@ -1740,6 +1995,95 @@
 <file path=word/numbering.xml><?xml version="1.0" encoding="utf-8"?>
 <w:numbering xmlns:wpc="http://schemas.microsoft.com/office/word/2010/wordprocessingCanvas" xmlns:cx="http://schemas.microsoft.com/office/drawing/2014/chartex" xmlns:cx1="http://schemas.microsoft.com/office/drawing/2015/9/8/chartex" xmlns:cx2="http://schemas.microsoft.com/office/drawing/2015/10/21/chartex" xmlns:cx3="http://schemas.microsoft.com/office/drawing/2016/5/9/chartex" xmlns:cx4="http://schemas.microsoft.com/office/drawing/2016/5/10/chartex" xmlns:cx5="http://schemas.microsoft.com/office/drawing/2016/5/11/chartex" xmlns:cx6="http://schemas.microsoft.com/office/drawing/2016/5/12/chartex" xmlns:cx7="http://schemas.microsoft.com/office/drawing/2016/5/13/chartex" xmlns:cx8="http://schemas.microsoft.com/office/drawing/2016/5/14/chartex" xmlns:mc="http://schemas.openxmlformats.org/markup-compatibility/2006" xmlns:aink="http://schemas.microsoft.com/office/drawing/2016/ink" xmlns:am3d="http://schemas.microsoft.com/office/drawing/2017/model3d" xmlns:o="urn:schemas-microsoft-com:office:office" xmlns:r="http://schemas.openxmlformats.org/officeDocument/2006/relationships" xmlns:m="http://schemas.openxmlformats.org/officeDocument/2006/math" xmlns:v="urn:schemas-microsoft-com:vml" xmlns:wp14="http://schemas.microsoft.com/office/word/2010/wordprocessingDrawing" xmlns:wp="http://schemas.openxmlformats.org/drawingml/2006/wordprocessingDrawing" xmlns:w10="urn:schemas-microsoft-com:office:word" xmlns:w="http://schemas.openxmlformats.org/wordprocessingml/2006/main" xmlns:w14="http://schemas.microsoft.com/office/word/2010/wordml" xmlns:w15="http://schemas.microsoft.com/office/word/2012/wordml" xmlns:w16cex="http://schemas.microsoft.com/office/word/2018/wordml/cex" xmlns:w16cid="http://schemas.microsoft.com/office/word/2016/wordml/cid" xmlns:w16="http://schemas.microsoft.com/office/word/2018/wordml" xmlns:w16se="http://schemas.microsoft.com/office/word/2015/wordml/symex" xmlns:wpg="http://schemas.microsoft.com/office/word/2010/wordprocessingGroup" xmlns:wpi="http://schemas.microsoft.com/office/word/2010/wordprocessingInk" xmlns:wne="http://schemas.microsoft.com/office/word/2006/wordml" xmlns:wps="http://schemas.microsoft.com/office/word/2010/wordprocessingShape" mc:Ignorable="w14 w15 w16se w16cid w16 w16cex wp14">
   <w:abstractNum w:abstractNumId="0" w15:restartNumberingAfterBreak="0">
+    <w:nsid w:val="265840C7"/>
+    <w:multiLevelType w:val="hybridMultilevel"/>
+    <w:tmpl w:val="3D9E63FE"/>
+    <w:lvl w:ilvl="0" w:tplc="0409000F">
+      <w:start w:val="1"/>
+      <w:numFmt w:val="decimal"/>
+      <w:lvlText w:val="%1."/>
+      <w:lvlJc w:val="left"/>
+      <w:pPr>
+        <w:ind w:left="720" w:hanging="360"/>
+      </w:pPr>
+      <w:rPr>
+        <w:rFonts w:hint="default"/>
+      </w:rPr>
+    </w:lvl>
+    <w:lvl w:ilvl="1" w:tplc="04090019">
+      <w:start w:val="1"/>
+      <w:numFmt w:val="lowerLetter"/>
+      <w:lvlText w:val="%2."/>
+      <w:lvlJc w:val="left"/>
+      <w:pPr>
+        <w:ind w:left="1440" w:hanging="360"/>
+      </w:pPr>
+    </w:lvl>
+    <w:lvl w:ilvl="2" w:tplc="0409001B" w:tentative="1">
+      <w:start w:val="1"/>
+      <w:numFmt w:val="lowerRoman"/>
+      <w:lvlText w:val="%3."/>
+      <w:lvlJc w:val="right"/>
+      <w:pPr>
+        <w:ind w:left="2160" w:hanging="180"/>
+      </w:pPr>
+    </w:lvl>
+    <w:lvl w:ilvl="3" w:tplc="0409000F" w:tentative="1">
+      <w:start w:val="1"/>
+      <w:numFmt w:val="decimal"/>
+      <w:lvlText w:val="%4."/>
+      <w:lvlJc w:val="left"/>
+      <w:pPr>
+        <w:ind w:left="2880" w:hanging="360"/>
+      </w:pPr>
+    </w:lvl>
+    <w:lvl w:ilvl="4" w:tplc="04090019" w:tentative="1">
+      <w:start w:val="1"/>
+      <w:numFmt w:val="lowerLetter"/>
+      <w:lvlText w:val="%5."/>
+      <w:lvlJc w:val="left"/>
+      <w:pPr>
+        <w:ind w:left="3600" w:hanging="360"/>
+      </w:pPr>
+    </w:lvl>
+    <w:lvl w:ilvl="5" w:tplc="0409001B" w:tentative="1">
+      <w:start w:val="1"/>
+      <w:numFmt w:val="lowerRoman"/>
+      <w:lvlText w:val="%6."/>
+      <w:lvlJc w:val="right"/>
+      <w:pPr>
+        <w:ind w:left="4320" w:hanging="180"/>
+      </w:pPr>
+    </w:lvl>
+    <w:lvl w:ilvl="6" w:tplc="0409000F" w:tentative="1">
+      <w:start w:val="1"/>
+      <w:numFmt w:val="decimal"/>
+      <w:lvlText w:val="%7."/>
+      <w:lvlJc w:val="left"/>
+      <w:pPr>
+        <w:ind w:left="5040" w:hanging="360"/>
+      </w:pPr>
+    </w:lvl>
+    <w:lvl w:ilvl="7" w:tplc="04090019" w:tentative="1">
+      <w:start w:val="1"/>
+      <w:numFmt w:val="lowerLetter"/>
+      <w:lvlText w:val="%8."/>
+      <w:lvlJc w:val="left"/>
+      <w:pPr>
+        <w:ind w:left="5760" w:hanging="360"/>
+      </w:pPr>
+    </w:lvl>
+    <w:lvl w:ilvl="8" w:tplc="0409001B" w:tentative="1">
+      <w:start w:val="1"/>
+      <w:numFmt w:val="lowerRoman"/>
+      <w:lvlText w:val="%9."/>
+      <w:lvlJc w:val="right"/>
+      <w:pPr>
+        <w:ind w:left="6480" w:hanging="180"/>
+      </w:pPr>
+    </w:lvl>
+  </w:abstractNum>
+  <w:abstractNum w:abstractNumId="1" w15:restartNumberingAfterBreak="0">
     <w:nsid w:val="27726FD5"/>
     <w:multiLevelType w:val="hybridMultilevel"/>
     <w:tmpl w:val="D81E9B5A"/>
@@ -1828,7 +2172,96 @@
       </w:pPr>
     </w:lvl>
   </w:abstractNum>
-  <w:abstractNum w:abstractNumId="1" w15:restartNumberingAfterBreak="0">
+  <w:abstractNum w:abstractNumId="2" w15:restartNumberingAfterBreak="0">
+    <w:nsid w:val="368E1FB6"/>
+    <w:multiLevelType w:val="hybridMultilevel"/>
+    <w:tmpl w:val="2632B964"/>
+    <w:lvl w:ilvl="0" w:tplc="0409000F">
+      <w:start w:val="1"/>
+      <w:numFmt w:val="decimal"/>
+      <w:lvlText w:val="%1."/>
+      <w:lvlJc w:val="left"/>
+      <w:pPr>
+        <w:ind w:left="360" w:hanging="360"/>
+      </w:pPr>
+      <w:rPr>
+        <w:rFonts w:hint="default"/>
+      </w:rPr>
+    </w:lvl>
+    <w:lvl w:ilvl="1" w:tplc="04090019">
+      <w:start w:val="1"/>
+      <w:numFmt w:val="lowerLetter"/>
+      <w:lvlText w:val="%2."/>
+      <w:lvlJc w:val="left"/>
+      <w:pPr>
+        <w:ind w:left="1080" w:hanging="360"/>
+      </w:pPr>
+    </w:lvl>
+    <w:lvl w:ilvl="2" w:tplc="0409001B" w:tentative="1">
+      <w:start w:val="1"/>
+      <w:numFmt w:val="lowerRoman"/>
+      <w:lvlText w:val="%3."/>
+      <w:lvlJc w:val="right"/>
+      <w:pPr>
+        <w:ind w:left="1800" w:hanging="180"/>
+      </w:pPr>
+    </w:lvl>
+    <w:lvl w:ilvl="3" w:tplc="0409000F" w:tentative="1">
+      <w:start w:val="1"/>
+      <w:numFmt w:val="decimal"/>
+      <w:lvlText w:val="%4."/>
+      <w:lvlJc w:val="left"/>
+      <w:pPr>
+        <w:ind w:left="2520" w:hanging="360"/>
+      </w:pPr>
+    </w:lvl>
+    <w:lvl w:ilvl="4" w:tplc="04090019" w:tentative="1">
+      <w:start w:val="1"/>
+      <w:numFmt w:val="lowerLetter"/>
+      <w:lvlText w:val="%5."/>
+      <w:lvlJc w:val="left"/>
+      <w:pPr>
+        <w:ind w:left="3240" w:hanging="360"/>
+      </w:pPr>
+    </w:lvl>
+    <w:lvl w:ilvl="5" w:tplc="0409001B" w:tentative="1">
+      <w:start w:val="1"/>
+      <w:numFmt w:val="lowerRoman"/>
+      <w:lvlText w:val="%6."/>
+      <w:lvlJc w:val="right"/>
+      <w:pPr>
+        <w:ind w:left="3960" w:hanging="180"/>
+      </w:pPr>
+    </w:lvl>
+    <w:lvl w:ilvl="6" w:tplc="0409000F" w:tentative="1">
+      <w:start w:val="1"/>
+      <w:numFmt w:val="decimal"/>
+      <w:lvlText w:val="%7."/>
+      <w:lvlJc w:val="left"/>
+      <w:pPr>
+        <w:ind w:left="4680" w:hanging="360"/>
+      </w:pPr>
+    </w:lvl>
+    <w:lvl w:ilvl="7" w:tplc="04090019" w:tentative="1">
+      <w:start w:val="1"/>
+      <w:numFmt w:val="lowerLetter"/>
+      <w:lvlText w:val="%8."/>
+      <w:lvlJc w:val="left"/>
+      <w:pPr>
+        <w:ind w:left="5400" w:hanging="360"/>
+      </w:pPr>
+    </w:lvl>
+    <w:lvl w:ilvl="8" w:tplc="0409001B" w:tentative="1">
+      <w:start w:val="1"/>
+      <w:numFmt w:val="lowerRoman"/>
+      <w:lvlText w:val="%9."/>
+      <w:lvlJc w:val="right"/>
+      <w:pPr>
+        <w:ind w:left="6120" w:hanging="180"/>
+      </w:pPr>
+    </w:lvl>
+  </w:abstractNum>
+  <w:abstractNum w:abstractNumId="3" w15:restartNumberingAfterBreak="0">
     <w:nsid w:val="393147BB"/>
     <w:multiLevelType w:val="hybridMultilevel"/>
     <w:tmpl w:val="E8A45DE8"/>
@@ -1914,7 +2347,96 @@
       </w:pPr>
     </w:lvl>
   </w:abstractNum>
-  <w:abstractNum w:abstractNumId="2" w15:restartNumberingAfterBreak="0">
+  <w:abstractNum w:abstractNumId="4" w15:restartNumberingAfterBreak="0">
+    <w:nsid w:val="3BCA031B"/>
+    <w:multiLevelType w:val="hybridMultilevel"/>
+    <w:tmpl w:val="93743AEA"/>
+    <w:lvl w:ilvl="0" w:tplc="0409000F">
+      <w:start w:val="1"/>
+      <w:numFmt w:val="decimal"/>
+      <w:lvlText w:val="%1."/>
+      <w:lvlJc w:val="left"/>
+      <w:pPr>
+        <w:ind w:left="720" w:hanging="360"/>
+      </w:pPr>
+      <w:rPr>
+        <w:rFonts w:hint="default"/>
+      </w:rPr>
+    </w:lvl>
+    <w:lvl w:ilvl="1" w:tplc="04090019">
+      <w:start w:val="1"/>
+      <w:numFmt w:val="lowerLetter"/>
+      <w:lvlText w:val="%2."/>
+      <w:lvlJc w:val="left"/>
+      <w:pPr>
+        <w:ind w:left="1440" w:hanging="360"/>
+      </w:pPr>
+    </w:lvl>
+    <w:lvl w:ilvl="2" w:tplc="0409001B" w:tentative="1">
+      <w:start w:val="1"/>
+      <w:numFmt w:val="lowerRoman"/>
+      <w:lvlText w:val="%3."/>
+      <w:lvlJc w:val="right"/>
+      <w:pPr>
+        <w:ind w:left="2160" w:hanging="180"/>
+      </w:pPr>
+    </w:lvl>
+    <w:lvl w:ilvl="3" w:tplc="0409000F" w:tentative="1">
+      <w:start w:val="1"/>
+      <w:numFmt w:val="decimal"/>
+      <w:lvlText w:val="%4."/>
+      <w:lvlJc w:val="left"/>
+      <w:pPr>
+        <w:ind w:left="2880" w:hanging="360"/>
+      </w:pPr>
+    </w:lvl>
+    <w:lvl w:ilvl="4" w:tplc="04090019" w:tentative="1">
+      <w:start w:val="1"/>
+      <w:numFmt w:val="lowerLetter"/>
+      <w:lvlText w:val="%5."/>
+      <w:lvlJc w:val="left"/>
+      <w:pPr>
+        <w:ind w:left="3600" w:hanging="360"/>
+      </w:pPr>
+    </w:lvl>
+    <w:lvl w:ilvl="5" w:tplc="0409001B" w:tentative="1">
+      <w:start w:val="1"/>
+      <w:numFmt w:val="lowerRoman"/>
+      <w:lvlText w:val="%6."/>
+      <w:lvlJc w:val="right"/>
+      <w:pPr>
+        <w:ind w:left="4320" w:hanging="180"/>
+      </w:pPr>
+    </w:lvl>
+    <w:lvl w:ilvl="6" w:tplc="0409000F" w:tentative="1">
+      <w:start w:val="1"/>
+      <w:numFmt w:val="decimal"/>
+      <w:lvlText w:val="%7."/>
+      <w:lvlJc w:val="left"/>
+      <w:pPr>
+        <w:ind w:left="5040" w:hanging="360"/>
+      </w:pPr>
+    </w:lvl>
+    <w:lvl w:ilvl="7" w:tplc="04090019" w:tentative="1">
+      <w:start w:val="1"/>
+      <w:numFmt w:val="lowerLetter"/>
+      <w:lvlText w:val="%8."/>
+      <w:lvlJc w:val="left"/>
+      <w:pPr>
+        <w:ind w:left="5760" w:hanging="360"/>
+      </w:pPr>
+    </w:lvl>
+    <w:lvl w:ilvl="8" w:tplc="0409001B" w:tentative="1">
+      <w:start w:val="1"/>
+      <w:numFmt w:val="lowerRoman"/>
+      <w:lvlText w:val="%9."/>
+      <w:lvlJc w:val="right"/>
+      <w:pPr>
+        <w:ind w:left="6480" w:hanging="180"/>
+      </w:pPr>
+    </w:lvl>
+  </w:abstractNum>
+  <w:abstractNum w:abstractNumId="5" w15:restartNumberingAfterBreak="0">
     <w:nsid w:val="6B0E4D56"/>
     <w:multiLevelType w:val="hybridMultilevel"/>
     <w:tmpl w:val="96943758"/>
@@ -2003,7 +2525,7 @@
       </w:pPr>
     </w:lvl>
   </w:abstractNum>
-  <w:abstractNum w:abstractNumId="3" w15:restartNumberingAfterBreak="0">
+  <w:abstractNum w:abstractNumId="6" w15:restartNumberingAfterBreak="0">
     <w:nsid w:val="6C6813EC"/>
     <w:multiLevelType w:val="hybridMultilevel"/>
     <w:tmpl w:val="2632B964"/>
@@ -2093,16 +2615,25 @@
     </w:lvl>
   </w:abstractNum>
   <w:num w:numId="1">
+    <w:abstractNumId w:val="5"/>
+  </w:num>
+  <w:num w:numId="2">
+    <w:abstractNumId w:val="3"/>
+  </w:num>
+  <w:num w:numId="3">
+    <w:abstractNumId w:val="6"/>
+  </w:num>
+  <w:num w:numId="4">
+    <w:abstractNumId w:val="1"/>
+  </w:num>
+  <w:num w:numId="5">
+    <w:abstractNumId w:val="0"/>
+  </w:num>
+  <w:num w:numId="6">
     <w:abstractNumId w:val="2"/>
   </w:num>
-  <w:num w:numId="2">
-    <w:abstractNumId w:val="1"/>
-  </w:num>
-  <w:num w:numId="3">
-    <w:abstractNumId w:val="3"/>
-  </w:num>
-  <w:num w:numId="4">
-    <w:abstractNumId w:val="0"/>
+  <w:num w:numId="7">
+    <w:abstractNumId w:val="4"/>
   </w:num>
 </w:numbering>
 </file>
@@ -2512,6 +3043,18 @@
       <w:ind w:left="720"/>
       <w:contextualSpacing/>
     </w:pPr>
+  </w:style>
+  <w:style w:type="character" w:styleId="UnresolvedMention">
+    <w:name w:val="Unresolved Mention"/>
+    <w:basedOn w:val="DefaultParagraphFont"/>
+    <w:uiPriority w:val="99"/>
+    <w:semiHidden/>
+    <w:unhideWhenUsed/>
+    <w:rsid w:val="00671476"/>
+    <w:rPr>
+      <w:color w:val="605E5C"/>
+      <w:shd w:val="clear" w:color="auto" w:fill="E1DFDD"/>
+    </w:rPr>
   </w:style>
 </w:styles>
 </file>

</xml_diff>